<commit_message>
template 7a 7b edited
</commit_message>
<xml_diff>
--- a/templates/7b Surat Pengumuman Pelelangan Prakualifikasi.docx
+++ b/templates/7b Surat Pengumuman Pelelangan Prakualifikasi.docx
@@ -1386,7 +1386,7 @@
           <w:tab w:val="left" w:pos="3960"/>
         </w:tabs>
         <w:spacing w:after="0"/>
-        <w:ind w:right="-630"/>
+        <w:ind w:left="2835" w:right="-630" w:hanging="2835"/>
         <w:jc w:val="both"/>
         <w:rPr>
           <w:rFonts w:ascii="Arial" w:hAnsi="Arial" w:cs="Arial"/>
@@ -1395,7 +1395,6 @@
         </w:rPr>
       </w:pPr>
       <w:proofErr w:type="spellStart"/>
-      <w:proofErr w:type="gramStart"/>
       <w:r>
         <w:rPr>
           <w:rFonts w:ascii="Arial" w:hAnsi="Arial" w:cs="Arial"/>
@@ -1420,17 +1419,10 @@
           <w:szCs w:val="24"/>
         </w:rPr>
         <w:tab/>
-        <w:t>:</w:t>
-      </w:r>
-      <w:proofErr w:type="gramEnd"/>
-      <w:r>
-        <w:rPr>
-          <w:rFonts w:ascii="Arial" w:hAnsi="Arial" w:cs="Arial"/>
-          <w:sz w:val="24"/>
-          <w:szCs w:val="24"/>
-        </w:rPr>
-        <w:t xml:space="preserve"> </w:t>
-      </w:r>
+        <w:t xml:space="preserve">: </w:t>
+      </w:r>
+      <w:bookmarkStart w:id="0" w:name="_GoBack"/>
+      <w:bookmarkEnd w:id="0"/>
       <w:r>
         <w:rPr>
           <w:rFonts w:ascii="Arial" w:hAnsi="Arial" w:cs="Arial"/>
@@ -1448,7 +1440,16 @@
           <w:szCs w:val="24"/>
           <w:highlight w:val="yellow"/>
         </w:rPr>
-        <w:t>tempatpendaftaran</w:t>
+        <w:t>cara</w:t>
+      </w:r>
+      <w:r>
+        <w:rPr>
+          <w:rFonts w:ascii="Arial" w:hAnsi="Arial" w:cs="Arial"/>
+          <w:sz w:val="24"/>
+          <w:szCs w:val="24"/>
+          <w:highlight w:val="yellow"/>
+        </w:rPr>
+        <w:t>pendaftaran</w:t>
       </w:r>
       <w:proofErr w:type="spellEnd"/>
       <w:r>
@@ -1538,8 +1539,6 @@
         </w:rPr>
         <w:t>Kualifikasi</w:t>
       </w:r>
-      <w:bookmarkStart w:id="0" w:name="_GoBack"/>
-      <w:bookmarkEnd w:id="0"/>
       <w:r>
         <w:rPr>
           <w:rFonts w:ascii="Arial" w:hAnsi="Arial" w:cs="Arial"/>
@@ -3669,7 +3668,7 @@
           <v:imagedata r:id="rId1" o:title=""/>
           <w10:wrap type="topAndBottom"/>
         </v:shape>
-        <o:OLEObject Type="Embed" ProgID="PBrush" ShapeID="_x0000_s2049" DrawAspect="Content" ObjectID="_1308861890" r:id="rId2"/>
+        <o:OLEObject Type="Embed" ProgID="PBrush" ShapeID="_x0000_s2049" DrawAspect="Content" ObjectID="_1308863144" r:id="rId2"/>
       </w:pict>
     </w:r>
     <w:r>

</xml_diff>